<commit_message>
12/4/2017 Import done, test done both online and offline
</commit_message>
<xml_diff>
--- a/WebMerchant/ExcelUpload/Cisco-300-120.docx
+++ b/WebMerchant/ExcelUpload/Cisco-300-120.docx
@@ -9,7 +9,6 @@
           <w:sz w:val="24"/>
         </w:rPr>
       </w:pPr>
-      <w:proofErr w:type="gramStart"/>
       <w:r>
         <w:t>Question</w:t>
       </w:r>
@@ -20,9 +19,141 @@
           <w:sz w:val="19"/>
           <w:szCs w:val="19"/>
         </w:rPr>
-        <w:t>(</w:t>
-      </w:r>
-      <w:proofErr w:type="gramEnd"/>
+        <w:t>(Multi Choice)</w:t>
+      </w:r>
+    </w:p>
+    <w:p>
+      <w:pPr>
+        <w:rPr>
+          <w:rFonts w:ascii="Microsoft Sans Serif" w:eastAsia="Microsoft Sans Serif" w:hAnsi="Microsoft Sans Serif" w:cs="Microsoft Sans Serif"/>
+          <w:sz w:val="24"/>
+        </w:rPr>
+      </w:pPr>
+      <w:r>
+        <w:rPr>
+          <w:rFonts w:ascii="Microsoft Sans Serif" w:eastAsia="Microsoft Sans Serif" w:hAnsi="Microsoft Sans Serif" w:cs="Microsoft Sans Serif"/>
+          <w:sz w:val="24"/>
+        </w:rPr>
+        <w:t xml:space="preserve">You are a system administrator for Microsoft Dynamics CRM Online. </w:t>
+      </w:r>
+    </w:p>
+    <w:p>
+      <w:pPr>
+        <w:rPr>
+          <w:rFonts w:ascii="Microsoft Sans Serif" w:eastAsia="Microsoft Sans Serif" w:hAnsi="Microsoft Sans Serif" w:cs="Microsoft Sans Serif"/>
+          <w:sz w:val="24"/>
+        </w:rPr>
+      </w:pPr>
+      <w:r>
+        <w:rPr>
+          <w:rFonts w:ascii="Microsoft Sans Serif" w:eastAsia="Microsoft Sans Serif" w:hAnsi="Microsoft Sans Serif" w:cs="Microsoft Sans Serif"/>
+          <w:sz w:val="24"/>
+        </w:rPr>
+        <w:t xml:space="preserve">You need to provision a user. </w:t>
+      </w:r>
+    </w:p>
+    <w:p>
+      <w:pPr>
+        <w:rPr>
+          <w:rFonts w:ascii="Microsoft Sans Serif" w:eastAsia="Microsoft Sans Serif" w:hAnsi="Microsoft Sans Serif" w:cs="Microsoft Sans Serif"/>
+          <w:sz w:val="24"/>
+        </w:rPr>
+      </w:pPr>
+      <w:r>
+        <w:rPr>
+          <w:rFonts w:ascii="Microsoft Sans Serif" w:eastAsia="Microsoft Sans Serif" w:hAnsi="Microsoft Sans Serif" w:cs="Microsoft Sans Serif"/>
+          <w:sz w:val="24"/>
+        </w:rPr>
+        <w:t xml:space="preserve">Which two steps should you perform? Each correct answer presents part of the solution. </w:t>
+      </w:r>
+    </w:p>
+    <w:p>
+      <w:pPr>
+        <w:rPr>
+          <w:rFonts w:ascii="Microsoft Sans Serif" w:eastAsia="Microsoft Sans Serif" w:hAnsi="Microsoft Sans Serif" w:cs="Microsoft Sans Serif"/>
+          <w:sz w:val="24"/>
+        </w:rPr>
+      </w:pPr>
+      <w:r>
+        <w:rPr>
+          <w:rFonts w:ascii="Microsoft Sans Serif" w:eastAsia="Microsoft Sans Serif" w:hAnsi="Microsoft Sans Serif" w:cs="Microsoft Sans Serif"/>
+          <w:sz w:val="24"/>
+        </w:rPr>
+        <w:t xml:space="preserve">A. Add the user in the Microsoft Online Services Portal. </w:t>
+      </w:r>
+    </w:p>
+    <w:p>
+      <w:pPr>
+        <w:rPr>
+          <w:rFonts w:ascii="Microsoft Sans Serif" w:eastAsia="Microsoft Sans Serif" w:hAnsi="Microsoft Sans Serif" w:cs="Microsoft Sans Serif"/>
+          <w:sz w:val="24"/>
+        </w:rPr>
+      </w:pPr>
+      <w:r>
+        <w:rPr>
+          <w:rFonts w:ascii="Microsoft Sans Serif" w:eastAsia="Microsoft Sans Serif" w:hAnsi="Microsoft Sans Serif" w:cs="Microsoft Sans Serif"/>
+          <w:sz w:val="24"/>
+        </w:rPr>
+        <w:t xml:space="preserve">B. Configure the user with Read access mode. </w:t>
+      </w:r>
+    </w:p>
+    <w:p>
+      <w:pPr>
+        <w:rPr>
+          <w:rFonts w:ascii="Microsoft Sans Serif" w:eastAsia="Microsoft Sans Serif" w:hAnsi="Microsoft Sans Serif" w:cs="Microsoft Sans Serif"/>
+          <w:sz w:val="24"/>
+        </w:rPr>
+      </w:pPr>
+      <w:r>
+        <w:rPr>
+          <w:rFonts w:ascii="Microsoft Sans Serif" w:eastAsia="Microsoft Sans Serif" w:hAnsi="Microsoft Sans Serif" w:cs="Microsoft Sans Serif"/>
+          <w:sz w:val="24"/>
+        </w:rPr>
+        <w:t xml:space="preserve">C. Enable the user record in Microsoft Dynamics CRM Online. </w:t>
+      </w:r>
+    </w:p>
+    <w:p>
+      <w:pPr>
+        <w:rPr>
+          <w:rFonts w:ascii="Microsoft Sans Serif" w:eastAsia="Microsoft Sans Serif" w:hAnsi="Microsoft Sans Serif" w:cs="Microsoft Sans Serif"/>
+          <w:sz w:val="24"/>
+        </w:rPr>
+      </w:pPr>
+      <w:r>
+        <w:rPr>
+          <w:rFonts w:ascii="Microsoft Sans Serif" w:eastAsia="Microsoft Sans Serif" w:hAnsi="Microsoft Sans Serif" w:cs="Microsoft Sans Serif"/>
+          <w:sz w:val="24"/>
+        </w:rPr>
+        <w:t xml:space="preserve">D. Assign a Microsoft Dynamics CRM Online license to the user. </w:t>
+      </w:r>
+    </w:p>
+    <w:p>
+      <w:pPr>
+        <w:rPr>
+          <w:rFonts w:ascii="Microsoft Sans Serif" w:eastAsia="Microsoft Sans Serif" w:hAnsi="Microsoft Sans Serif" w:cs="Microsoft Sans Serif"/>
+          <w:sz w:val="24"/>
+        </w:rPr>
+      </w:pPr>
+      <w:r>
+        <w:rPr>
+          <w:rFonts w:ascii="Microsoft Sans Serif" w:eastAsia="Microsoft Sans Serif" w:hAnsi="Microsoft Sans Serif" w:cs="Microsoft Sans Serif"/>
+          <w:sz w:val="24"/>
+        </w:rPr>
+        <w:t>Answer: A,D</w:t>
+      </w:r>
+    </w:p>
+    <w:p>
+      <w:pPr>
+        <w:rPr>
+          <w:rFonts w:ascii="Microsoft Sans Serif" w:eastAsia="Microsoft Sans Serif" w:hAnsi="Microsoft Sans Serif" w:cs="Microsoft Sans Serif"/>
+          <w:sz w:val="24"/>
+        </w:rPr>
+      </w:pPr>
+    </w:p>
+    <w:p>
+      <w:r>
+        <w:t>Question</w:t>
+      </w:r>
       <w:r>
         <w:rPr>
           <w:rFonts w:ascii="Consolas" w:eastAsia="Consolas" w:hAnsi="Consolas" w:cs="Consolas"/>
@@ -30,155 +161,153 @@
           <w:sz w:val="19"/>
           <w:szCs w:val="19"/>
         </w:rPr>
-        <w:t>Multi Choice)</w:t>
-      </w:r>
-    </w:p>
-    <w:p>
-      <w:pPr>
-        <w:rPr>
-          <w:rFonts w:ascii="Microsoft Sans Serif" w:eastAsia="Microsoft Sans Serif" w:hAnsi="Microsoft Sans Serif" w:cs="Microsoft Sans Serif"/>
-          <w:sz w:val="24"/>
-        </w:rPr>
-      </w:pPr>
-      <w:r>
-        <w:rPr>
-          <w:rFonts w:ascii="Microsoft Sans Serif" w:eastAsia="Microsoft Sans Serif" w:hAnsi="Microsoft Sans Serif" w:cs="Microsoft Sans Serif"/>
-          <w:sz w:val="24"/>
-        </w:rPr>
-        <w:t xml:space="preserve">You are a system administrator for Microsoft Dynamics CRM Online. </w:t>
-      </w:r>
-    </w:p>
-    <w:p>
-      <w:pPr>
-        <w:rPr>
-          <w:rFonts w:ascii="Microsoft Sans Serif" w:eastAsia="Microsoft Sans Serif" w:hAnsi="Microsoft Sans Serif" w:cs="Microsoft Sans Serif"/>
-          <w:sz w:val="24"/>
-        </w:rPr>
-      </w:pPr>
-      <w:r>
-        <w:rPr>
-          <w:rFonts w:ascii="Microsoft Sans Serif" w:eastAsia="Microsoft Sans Serif" w:hAnsi="Microsoft Sans Serif" w:cs="Microsoft Sans Serif"/>
-          <w:sz w:val="24"/>
-        </w:rPr>
-        <w:t xml:space="preserve">You need to provision a user. </w:t>
-      </w:r>
-    </w:p>
-    <w:p>
-      <w:pPr>
-        <w:rPr>
-          <w:rFonts w:ascii="Microsoft Sans Serif" w:eastAsia="Microsoft Sans Serif" w:hAnsi="Microsoft Sans Serif" w:cs="Microsoft Sans Serif"/>
-          <w:sz w:val="24"/>
-        </w:rPr>
-      </w:pPr>
-      <w:r>
-        <w:rPr>
-          <w:rFonts w:ascii="Microsoft Sans Serif" w:eastAsia="Microsoft Sans Serif" w:hAnsi="Microsoft Sans Serif" w:cs="Microsoft Sans Serif"/>
-          <w:sz w:val="24"/>
-        </w:rPr>
-        <w:t xml:space="preserve">Which two steps should you perform? Each correct answer presents part of the solution. </w:t>
-      </w:r>
-    </w:p>
-    <w:p>
-      <w:pPr>
-        <w:rPr>
-          <w:rFonts w:ascii="Microsoft Sans Serif" w:eastAsia="Microsoft Sans Serif" w:hAnsi="Microsoft Sans Serif" w:cs="Microsoft Sans Serif"/>
-          <w:sz w:val="24"/>
-        </w:rPr>
-      </w:pPr>
-      <w:r>
-        <w:rPr>
-          <w:rFonts w:ascii="Microsoft Sans Serif" w:eastAsia="Microsoft Sans Serif" w:hAnsi="Microsoft Sans Serif" w:cs="Microsoft Sans Serif"/>
-          <w:sz w:val="24"/>
-        </w:rPr>
-        <w:t xml:space="preserve">A. Add the user in the Microsoft Online Services Portal. </w:t>
-      </w:r>
-    </w:p>
-    <w:p>
-      <w:pPr>
-        <w:rPr>
-          <w:rFonts w:ascii="Microsoft Sans Serif" w:eastAsia="Microsoft Sans Serif" w:hAnsi="Microsoft Sans Serif" w:cs="Microsoft Sans Serif"/>
-          <w:sz w:val="24"/>
-        </w:rPr>
-      </w:pPr>
-      <w:r>
-        <w:rPr>
-          <w:rFonts w:ascii="Microsoft Sans Serif" w:eastAsia="Microsoft Sans Serif" w:hAnsi="Microsoft Sans Serif" w:cs="Microsoft Sans Serif"/>
-          <w:sz w:val="24"/>
-        </w:rPr>
-        <w:t xml:space="preserve">B. Configure the user with Read access mode. </w:t>
-      </w:r>
-    </w:p>
-    <w:p>
-      <w:pPr>
-        <w:rPr>
-          <w:rFonts w:ascii="Microsoft Sans Serif" w:eastAsia="Microsoft Sans Serif" w:hAnsi="Microsoft Sans Serif" w:cs="Microsoft Sans Serif"/>
-          <w:sz w:val="24"/>
-        </w:rPr>
-      </w:pPr>
-      <w:r>
-        <w:rPr>
-          <w:rFonts w:ascii="Microsoft Sans Serif" w:eastAsia="Microsoft Sans Serif" w:hAnsi="Microsoft Sans Serif" w:cs="Microsoft Sans Serif"/>
-          <w:sz w:val="24"/>
-        </w:rPr>
-        <w:t xml:space="preserve">C. Enable the user record in Microsoft Dynamics CRM Online. </w:t>
-      </w:r>
-    </w:p>
-    <w:p>
-      <w:pPr>
-        <w:rPr>
-          <w:rFonts w:ascii="Microsoft Sans Serif" w:eastAsia="Microsoft Sans Serif" w:hAnsi="Microsoft Sans Serif" w:cs="Microsoft Sans Serif"/>
-          <w:sz w:val="24"/>
-        </w:rPr>
-      </w:pPr>
-      <w:r>
-        <w:rPr>
-          <w:rFonts w:ascii="Microsoft Sans Serif" w:eastAsia="Microsoft Sans Serif" w:hAnsi="Microsoft Sans Serif" w:cs="Microsoft Sans Serif"/>
-          <w:sz w:val="24"/>
-        </w:rPr>
-        <w:t xml:space="preserve">D. </w:t>
-      </w:r>
-      <w:r>
-        <w:rPr>
-          <w:rFonts w:ascii="Microsoft Sans Serif" w:eastAsia="Microsoft Sans Serif" w:hAnsi="Microsoft Sans Serif" w:cs="Microsoft Sans Serif"/>
-          <w:sz w:val="24"/>
-        </w:rPr>
-        <w:t xml:space="preserve">Assign a Microsoft Dynamics CRM Online license to the user. </w:t>
-      </w:r>
-    </w:p>
-    <w:p>
-      <w:pPr>
-        <w:rPr>
-          <w:rFonts w:ascii="Microsoft Sans Serif" w:eastAsia="Microsoft Sans Serif" w:hAnsi="Microsoft Sans Serif" w:cs="Microsoft Sans Serif"/>
-          <w:sz w:val="24"/>
-        </w:rPr>
-      </w:pPr>
-      <w:r>
-        <w:rPr>
-          <w:rFonts w:ascii="Microsoft Sans Serif" w:eastAsia="Microsoft Sans Serif" w:hAnsi="Microsoft Sans Serif" w:cs="Microsoft Sans Serif"/>
-          <w:sz w:val="24"/>
-        </w:rPr>
-        <w:t>Answer: A</w:t>
-      </w:r>
-      <w:proofErr w:type="gramStart"/>
-      <w:r>
-        <w:rPr>
-          <w:rFonts w:ascii="Microsoft Sans Serif" w:eastAsia="Microsoft Sans Serif" w:hAnsi="Microsoft Sans Serif" w:cs="Microsoft Sans Serif"/>
-          <w:sz w:val="24"/>
-        </w:rPr>
-        <w:t>,D</w:t>
-      </w:r>
-      <w:proofErr w:type="gramEnd"/>
-    </w:p>
-    <w:p>
-      <w:pPr>
-        <w:rPr>
-          <w:rFonts w:ascii="Microsoft Sans Serif" w:eastAsia="Microsoft Sans Serif" w:hAnsi="Microsoft Sans Serif" w:cs="Microsoft Sans Serif"/>
-          <w:sz w:val="24"/>
-        </w:rPr>
-      </w:pPr>
-    </w:p>
-    <w:p>
-      <w:proofErr w:type="gramStart"/>
+        <w:t>(Single Choice)</w:t>
+      </w:r>
+    </w:p>
+    <w:p>
+      <w:pPr>
+        <w:rPr>
+          <w:rFonts w:ascii="Microsoft Sans Serif" w:eastAsia="Microsoft Sans Serif" w:hAnsi="Microsoft Sans Serif" w:cs="Microsoft Sans Serif"/>
+          <w:sz w:val="24"/>
+        </w:rPr>
+      </w:pPr>
+      <w:r>
+        <w:rPr>
+          <w:rFonts w:ascii="Microsoft Sans Serif" w:eastAsia="Microsoft Sans Serif" w:hAnsi="Microsoft Sans Serif" w:cs="Microsoft Sans Serif"/>
+          <w:sz w:val="24"/>
+        </w:rPr>
+        <w:t xml:space="preserve">You install Microsoft Dynamics CRM on-premises. </w:t>
+      </w:r>
+    </w:p>
+    <w:p>
+      <w:pPr>
+        <w:rPr>
+          <w:rFonts w:ascii="Microsoft Sans Serif" w:eastAsia="Microsoft Sans Serif" w:hAnsi="Microsoft Sans Serif" w:cs="Microsoft Sans Serif"/>
+          <w:sz w:val="24"/>
+        </w:rPr>
+      </w:pPr>
+      <w:r>
+        <w:rPr>
+          <w:rFonts w:ascii="Microsoft Sans Serif" w:eastAsia="Microsoft Sans Serif" w:hAnsi="Microsoft Sans Serif" w:cs="Microsoft Sans Serif"/>
+          <w:sz w:val="24"/>
+        </w:rPr>
+        <w:t xml:space="preserve">The installation fails and you receive an installation error. </w:t>
+      </w:r>
+    </w:p>
+    <w:p>
+      <w:pPr>
+        <w:rPr>
+          <w:rFonts w:ascii="Microsoft Sans Serif" w:eastAsia="Microsoft Sans Serif" w:hAnsi="Microsoft Sans Serif" w:cs="Microsoft Sans Serif"/>
+          <w:sz w:val="24"/>
+        </w:rPr>
+      </w:pPr>
+      <w:r>
+        <w:rPr>
+          <w:rFonts w:ascii="Microsoft Sans Serif" w:eastAsia="Microsoft Sans Serif" w:hAnsi="Microsoft Sans Serif" w:cs="Microsoft Sans Serif"/>
+          <w:sz w:val="24"/>
+        </w:rPr>
+        <w:t xml:space="preserve">You need to access the installation log files to view the details about the error. </w:t>
+      </w:r>
+    </w:p>
+    <w:p>
+      <w:pPr>
+        <w:rPr>
+          <w:rFonts w:ascii="Microsoft Sans Serif" w:eastAsia="Microsoft Sans Serif" w:hAnsi="Microsoft Sans Serif" w:cs="Microsoft Sans Serif"/>
+          <w:sz w:val="24"/>
+        </w:rPr>
+      </w:pPr>
+      <w:r>
+        <w:rPr>
+          <w:rFonts w:ascii="Microsoft Sans Serif" w:eastAsia="Microsoft Sans Serif" w:hAnsi="Microsoft Sans Serif" w:cs="Microsoft Sans Serif"/>
+          <w:sz w:val="24"/>
+        </w:rPr>
+        <w:t xml:space="preserve">What should you do? </w:t>
+      </w:r>
+    </w:p>
+    <w:p>
+      <w:pPr>
+        <w:rPr>
+          <w:rFonts w:ascii="Microsoft Sans Serif" w:eastAsia="Microsoft Sans Serif" w:hAnsi="Microsoft Sans Serif" w:cs="Microsoft Sans Serif"/>
+          <w:sz w:val="24"/>
+        </w:rPr>
+      </w:pPr>
+      <w:r>
+        <w:rPr>
+          <w:rFonts w:ascii="Microsoft Sans Serif" w:eastAsia="Microsoft Sans Serif" w:hAnsi="Microsoft Sans Serif" w:cs="Microsoft Sans Serif"/>
+          <w:sz w:val="24"/>
+        </w:rPr>
+        <w:t xml:space="preserve">A. Query the Microsoft Dynamics CRM database and view the log table. </w:t>
+      </w:r>
+    </w:p>
+    <w:p>
+      <w:pPr>
+        <w:rPr>
+          <w:rFonts w:ascii="Microsoft Sans Serif" w:eastAsia="Microsoft Sans Serif" w:hAnsi="Microsoft Sans Serif" w:cs="Microsoft Sans Serif"/>
+          <w:sz w:val="24"/>
+        </w:rPr>
+      </w:pPr>
+      <w:r>
+        <w:rPr>
+          <w:rFonts w:ascii="Microsoft Sans Serif" w:eastAsia="Microsoft Sans Serif" w:hAnsi="Microsoft Sans Serif" w:cs="Microsoft Sans Serif"/>
+          <w:sz w:val="24"/>
+        </w:rPr>
+        <w:t xml:space="preserve">B. View the installation log files in the folder &lt;SystemDrive&gt;'\Program Files\Microsoft Dynamics CRM\Logs. </w:t>
+      </w:r>
+    </w:p>
+    <w:p>
+      <w:pPr>
+        <w:rPr>
+          <w:rFonts w:ascii="Microsoft Sans Serif" w:eastAsia="Microsoft Sans Serif" w:hAnsi="Microsoft Sans Serif" w:cs="Microsoft Sans Serif"/>
+          <w:sz w:val="24"/>
+        </w:rPr>
+      </w:pPr>
+      <w:r>
+        <w:rPr>
+          <w:rFonts w:ascii="Microsoft Sans Serif" w:eastAsia="Microsoft Sans Serif" w:hAnsi="Microsoft Sans Serif" w:cs="Microsoft Sans Serif"/>
+          <w:sz w:val="24"/>
+        </w:rPr>
+        <w:t xml:space="preserve">C. View the installation log files in the folder &lt;SysremDnVe&gt;:\Users\&lt;L/serno/ne&gt;\AppData\Roaming\Microsoft\MSCRM\Logs. </w:t>
+      </w:r>
+    </w:p>
+    <w:p>
+      <w:pPr>
+        <w:rPr>
+          <w:rFonts w:ascii="Microsoft Sans Serif" w:eastAsia="Microsoft Sans Serif" w:hAnsi="Microsoft Sans Serif" w:cs="Microsoft Sans Serif"/>
+          <w:sz w:val="24"/>
+        </w:rPr>
+      </w:pPr>
+      <w:r>
+        <w:rPr>
+          <w:rFonts w:ascii="Microsoft Sans Serif" w:eastAsia="Microsoft Sans Serif" w:hAnsi="Microsoft Sans Serif" w:cs="Microsoft Sans Serif"/>
+          <w:sz w:val="24"/>
+        </w:rPr>
+        <w:t xml:space="preserve">D. View the installation log files by opening the Event Viewer. </w:t>
+      </w:r>
+    </w:p>
+    <w:p>
+      <w:pPr>
+        <w:rPr>
+          <w:rFonts w:ascii="Microsoft Sans Serif" w:eastAsia="Microsoft Sans Serif" w:hAnsi="Microsoft Sans Serif" w:cs="Microsoft Sans Serif"/>
+          <w:sz w:val="24"/>
+        </w:rPr>
+      </w:pPr>
+      <w:r>
+        <w:rPr>
+          <w:rFonts w:ascii="Microsoft Sans Serif" w:eastAsia="Microsoft Sans Serif" w:hAnsi="Microsoft Sans Serif" w:cs="Microsoft Sans Serif"/>
+          <w:sz w:val="24"/>
+        </w:rPr>
+        <w:t>Answer: C</w:t>
+      </w:r>
+    </w:p>
+    <w:p>
+      <w:pPr>
+        <w:rPr>
+          <w:rFonts w:ascii="Microsoft Sans Serif" w:eastAsia="Microsoft Sans Serif" w:hAnsi="Microsoft Sans Serif" w:cs="Microsoft Sans Serif"/>
+          <w:sz w:val="24"/>
+        </w:rPr>
+      </w:pPr>
+    </w:p>
+    <w:p>
       <w:r>
         <w:t>Question</w:t>
       </w:r>
@@ -189,199 +318,7 @@
           <w:sz w:val="19"/>
           <w:szCs w:val="19"/>
         </w:rPr>
-        <w:t>(</w:t>
-      </w:r>
-      <w:proofErr w:type="gramEnd"/>
-      <w:r>
-        <w:rPr>
-          <w:rFonts w:ascii="Consolas" w:eastAsia="Consolas" w:hAnsi="Consolas" w:cs="Consolas"/>
-          <w:color w:val="A31515"/>
-          <w:sz w:val="19"/>
-          <w:szCs w:val="19"/>
-        </w:rPr>
-        <w:t>Single Choice)</w:t>
-      </w:r>
-    </w:p>
-    <w:p>
-      <w:pPr>
-        <w:rPr>
-          <w:rFonts w:ascii="Microsoft Sans Serif" w:eastAsia="Microsoft Sans Serif" w:hAnsi="Microsoft Sans Serif" w:cs="Microsoft Sans Serif"/>
-          <w:sz w:val="24"/>
-        </w:rPr>
-      </w:pPr>
-      <w:r>
-        <w:rPr>
-          <w:rFonts w:ascii="Microsoft Sans Serif" w:eastAsia="Microsoft Sans Serif" w:hAnsi="Microsoft Sans Serif" w:cs="Microsoft Sans Serif"/>
-          <w:sz w:val="24"/>
-        </w:rPr>
-        <w:t xml:space="preserve">You install Microsoft Dynamics CRM on-premises. </w:t>
-      </w:r>
-    </w:p>
-    <w:p>
-      <w:pPr>
-        <w:rPr>
-          <w:rFonts w:ascii="Microsoft Sans Serif" w:eastAsia="Microsoft Sans Serif" w:hAnsi="Microsoft Sans Serif" w:cs="Microsoft Sans Serif"/>
-          <w:sz w:val="24"/>
-        </w:rPr>
-      </w:pPr>
-      <w:r>
-        <w:rPr>
-          <w:rFonts w:ascii="Microsoft Sans Serif" w:eastAsia="Microsoft Sans Serif" w:hAnsi="Microsoft Sans Serif" w:cs="Microsoft Sans Serif"/>
-          <w:sz w:val="24"/>
-        </w:rPr>
-        <w:t xml:space="preserve">The installation fails and you receive an installation error. </w:t>
-      </w:r>
-    </w:p>
-    <w:p>
-      <w:pPr>
-        <w:rPr>
-          <w:rFonts w:ascii="Microsoft Sans Serif" w:eastAsia="Microsoft Sans Serif" w:hAnsi="Microsoft Sans Serif" w:cs="Microsoft Sans Serif"/>
-          <w:sz w:val="24"/>
-        </w:rPr>
-      </w:pPr>
-      <w:r>
-        <w:rPr>
-          <w:rFonts w:ascii="Microsoft Sans Serif" w:eastAsia="Microsoft Sans Serif" w:hAnsi="Microsoft Sans Serif" w:cs="Microsoft Sans Serif"/>
-          <w:sz w:val="24"/>
-        </w:rPr>
-        <w:t>You need to access the installation log files t</w:t>
-      </w:r>
-      <w:r>
-        <w:rPr>
-          <w:rFonts w:ascii="Microsoft Sans Serif" w:eastAsia="Microsoft Sans Serif" w:hAnsi="Microsoft Sans Serif" w:cs="Microsoft Sans Serif"/>
-          <w:sz w:val="24"/>
-        </w:rPr>
-        <w:t xml:space="preserve">o view the details about the error. </w:t>
-      </w:r>
-    </w:p>
-    <w:p>
-      <w:pPr>
-        <w:rPr>
-          <w:rFonts w:ascii="Microsoft Sans Serif" w:eastAsia="Microsoft Sans Serif" w:hAnsi="Microsoft Sans Serif" w:cs="Microsoft Sans Serif"/>
-          <w:sz w:val="24"/>
-        </w:rPr>
-      </w:pPr>
-      <w:r>
-        <w:rPr>
-          <w:rFonts w:ascii="Microsoft Sans Serif" w:eastAsia="Microsoft Sans Serif" w:hAnsi="Microsoft Sans Serif" w:cs="Microsoft Sans Serif"/>
-          <w:sz w:val="24"/>
-        </w:rPr>
-        <w:t xml:space="preserve">What should you do? </w:t>
-      </w:r>
-    </w:p>
-    <w:p>
-      <w:pPr>
-        <w:rPr>
-          <w:rFonts w:ascii="Microsoft Sans Serif" w:eastAsia="Microsoft Sans Serif" w:hAnsi="Microsoft Sans Serif" w:cs="Microsoft Sans Serif"/>
-          <w:sz w:val="24"/>
-        </w:rPr>
-      </w:pPr>
-      <w:r>
-        <w:rPr>
-          <w:rFonts w:ascii="Microsoft Sans Serif" w:eastAsia="Microsoft Sans Serif" w:hAnsi="Microsoft Sans Serif" w:cs="Microsoft Sans Serif"/>
-          <w:sz w:val="24"/>
-        </w:rPr>
-        <w:t xml:space="preserve">A. Query the Microsoft Dynamics CRM database and view the log table. </w:t>
-      </w:r>
-    </w:p>
-    <w:p>
-      <w:pPr>
-        <w:rPr>
-          <w:rFonts w:ascii="Microsoft Sans Serif" w:eastAsia="Microsoft Sans Serif" w:hAnsi="Microsoft Sans Serif" w:cs="Microsoft Sans Serif"/>
-          <w:sz w:val="24"/>
-        </w:rPr>
-      </w:pPr>
-      <w:r>
-        <w:rPr>
-          <w:rFonts w:ascii="Microsoft Sans Serif" w:eastAsia="Microsoft Sans Serif" w:hAnsi="Microsoft Sans Serif" w:cs="Microsoft Sans Serif"/>
-          <w:sz w:val="24"/>
-        </w:rPr>
-        <w:t xml:space="preserve">B. View the installation log files in the folder &lt;SystemDrive&gt;'\Program Files\Microsoft Dynamics CRM\Logs. </w:t>
-      </w:r>
-    </w:p>
-    <w:p>
-      <w:pPr>
-        <w:rPr>
-          <w:rFonts w:ascii="Microsoft Sans Serif" w:eastAsia="Microsoft Sans Serif" w:hAnsi="Microsoft Sans Serif" w:cs="Microsoft Sans Serif"/>
-          <w:sz w:val="24"/>
-        </w:rPr>
-      </w:pPr>
-      <w:r>
-        <w:rPr>
-          <w:rFonts w:ascii="Microsoft Sans Serif" w:eastAsia="Microsoft Sans Serif" w:hAnsi="Microsoft Sans Serif" w:cs="Microsoft Sans Serif"/>
-          <w:sz w:val="24"/>
-        </w:rPr>
-        <w:t>C. View the installa</w:t>
-      </w:r>
-      <w:r>
-        <w:rPr>
-          <w:rFonts w:ascii="Microsoft Sans Serif" w:eastAsia="Microsoft Sans Serif" w:hAnsi="Microsoft Sans Serif" w:cs="Microsoft Sans Serif"/>
-          <w:sz w:val="24"/>
-        </w:rPr>
-        <w:t xml:space="preserve">tion log files in the folder &lt;SysremDnVe&gt;:\Users\&lt;L/serno/ne&gt;\AppData\Roaming\Microsoft\MSCRM\Logs. </w:t>
-      </w:r>
-    </w:p>
-    <w:p>
-      <w:pPr>
-        <w:rPr>
-          <w:rFonts w:ascii="Microsoft Sans Serif" w:eastAsia="Microsoft Sans Serif" w:hAnsi="Microsoft Sans Serif" w:cs="Microsoft Sans Serif"/>
-          <w:sz w:val="24"/>
-        </w:rPr>
-      </w:pPr>
-      <w:r>
-        <w:rPr>
-          <w:rFonts w:ascii="Microsoft Sans Serif" w:eastAsia="Microsoft Sans Serif" w:hAnsi="Microsoft Sans Serif" w:cs="Microsoft Sans Serif"/>
-          <w:sz w:val="24"/>
-        </w:rPr>
-        <w:t xml:space="preserve">D. View the installation log files by opening the Event Viewer. </w:t>
-      </w:r>
-    </w:p>
-    <w:p>
-      <w:pPr>
-        <w:rPr>
-          <w:rFonts w:ascii="Microsoft Sans Serif" w:eastAsia="Microsoft Sans Serif" w:hAnsi="Microsoft Sans Serif" w:cs="Microsoft Sans Serif"/>
-          <w:sz w:val="24"/>
-        </w:rPr>
-      </w:pPr>
-      <w:r>
-        <w:rPr>
-          <w:rFonts w:ascii="Microsoft Sans Serif" w:eastAsia="Microsoft Sans Serif" w:hAnsi="Microsoft Sans Serif" w:cs="Microsoft Sans Serif"/>
-          <w:sz w:val="24"/>
-        </w:rPr>
-        <w:t>Answer: C</w:t>
-      </w:r>
-    </w:p>
-    <w:p>
-      <w:pPr>
-        <w:rPr>
-          <w:rFonts w:ascii="Microsoft Sans Serif" w:eastAsia="Microsoft Sans Serif" w:hAnsi="Microsoft Sans Serif" w:cs="Microsoft Sans Serif"/>
-          <w:sz w:val="24"/>
-        </w:rPr>
-      </w:pPr>
-    </w:p>
-    <w:p>
-      <w:proofErr w:type="gramStart"/>
-      <w:r>
-        <w:t>Question</w:t>
-      </w:r>
-      <w:r>
-        <w:rPr>
-          <w:rFonts w:ascii="Consolas" w:eastAsia="Consolas" w:hAnsi="Consolas" w:cs="Consolas"/>
-          <w:color w:val="A31515"/>
-          <w:sz w:val="19"/>
-          <w:szCs w:val="19"/>
-        </w:rPr>
-        <w:t>(</w:t>
-      </w:r>
-      <w:proofErr w:type="gramEnd"/>
-      <w:r>
-        <w:rPr>
-          <w:rFonts w:ascii="Consolas" w:eastAsia="Consolas" w:hAnsi="Consolas" w:cs="Consolas"/>
-          <w:color w:val="A31515"/>
-          <w:sz w:val="19"/>
-          <w:szCs w:val="19"/>
-        </w:rPr>
-        <w:t>Single Choice)</w:t>
+        <w:t>(Single Choice)</w:t>
       </w:r>
     </w:p>
     <w:p>
@@ -411,14 +348,7 @@
           <w:rFonts w:ascii="Microsoft Sans Serif" w:eastAsia="Microsoft Sans Serif" w:hAnsi="Microsoft Sans Serif" w:cs="Microsoft Sans Serif"/>
           <w:sz w:val="24"/>
         </w:rPr>
-        <w:t>Refer to the exhi</w:t>
-      </w:r>
-      <w:r>
-        <w:rPr>
-          <w:rFonts w:ascii="Microsoft Sans Serif" w:eastAsia="Microsoft Sans Serif" w:hAnsi="Microsoft Sans Serif" w:cs="Microsoft Sans Serif"/>
-          <w:sz w:val="24"/>
-        </w:rPr>
-        <w:t>bit.</w:t>
+        <w:t>Refer to the exhibit.</w:t>
       </w:r>
     </w:p>
     <w:p>
@@ -431,6 +361,7 @@
       <w:r>
         <w:rPr>
           <w:rFonts w:ascii="Microsoft Sans Serif" w:eastAsia="Microsoft Sans Serif" w:hAnsi="Microsoft Sans Serif" w:cs="Microsoft Sans Serif" w:hint="eastAsia"/>
+          <w:noProof/>
           <w:sz w:val="24"/>
         </w:rPr>
         <w:lastRenderedPageBreak/>
@@ -452,10 +383,10 @@
                     </pic:cNvPicPr>
                   </pic:nvPicPr>
                   <pic:blipFill>
-                    <a:blip r:embed="rId5">
+                    <a:blip r:embed="rId5" cstate="print">
                       <a:extLst>
                         <a:ext uri="{28A0092B-C50C-407E-A947-70E740481C1C}">
-                          <a14:useLocalDpi xmlns:a14="http://schemas.microsoft.com/office/drawing/2010/main" xmlns:wps="http://schemas.microsoft.com/office/word/2010/wordprocessingShape" xmlns:wpi="http://schemas.microsoft.com/office/word/2010/wordprocessingInk" xmlns:wpg="http://schemas.microsoft.com/office/word/2010/wordprocessingGroup" xmlns:w16se="http://schemas.microsoft.com/office/word/2015/wordml/symex" xmlns:w15="http://schemas.microsoft.com/office/word/2012/wordml" xmlns:w14="http://schemas.microsoft.com/office/word/2010/wordml" xmlns:w="http://schemas.openxmlformats.org/wordprocessingml/2006/main" xmlns:w10="urn:schemas-microsoft-com:office:word" xmlns:wp14="http://schemas.microsoft.com/office/word/2010/wordprocessingDrawing" xmlns:v="urn:schemas-microsoft-com:vml" xmlns:o="urn:schemas-microsoft-com:office:office" xmlns:mc="http://schemas.openxmlformats.org/markup-compatibility/2006" xmlns:cx="http://schemas.microsoft.com/office/drawing/2014/chartex" xmlns:wpc="http://schemas.microsoft.com/office/word/2010/wordprocessingCanvas" xmlns="" val="0"/>
+                          <a14:useLocalDpi xmlns="" xmlns:wpc="http://schemas.microsoft.com/office/word/2010/wordprocessingCanvas" xmlns:cx="http://schemas.microsoft.com/office/drawing/2014/chartex" xmlns:mc="http://schemas.openxmlformats.org/markup-compatibility/2006" xmlns:o="urn:schemas-microsoft-com:office:office" xmlns:v="urn:schemas-microsoft-com:vml" xmlns:wp14="http://schemas.microsoft.com/office/word/2010/wordprocessingDrawing" xmlns:w10="urn:schemas-microsoft-com:office:word" xmlns:w="http://schemas.openxmlformats.org/wordprocessingml/2006/main" xmlns:w14="http://schemas.microsoft.com/office/word/2010/wordml" xmlns:w15="http://schemas.microsoft.com/office/word/2012/wordml" xmlns:w16se="http://schemas.microsoft.com/office/word/2015/wordml/symex" xmlns:wpg="http://schemas.microsoft.com/office/word/2010/wordprocessingGroup" xmlns:wpi="http://schemas.microsoft.com/office/word/2010/wordprocessingInk" xmlns:wps="http://schemas.microsoft.com/office/word/2010/wordprocessingShape" xmlns:a14="http://schemas.microsoft.com/office/drawing/2010/main" val="0"/>
                         </a:ext>
                       </a:extLst>
                     </a:blip>
@@ -568,7 +499,6 @@
       </w:pPr>
     </w:p>
     <w:p>
-      <w:proofErr w:type="gramStart"/>
       <w:r>
         <w:t>Question</w:t>
       </w:r>
@@ -579,39 +509,22 @@
           <w:sz w:val="19"/>
           <w:szCs w:val="19"/>
         </w:rPr>
-        <w:t>(</w:t>
-      </w:r>
-      <w:proofErr w:type="gramEnd"/>
-      <w:r>
-        <w:rPr>
-          <w:rFonts w:ascii="Consolas" w:eastAsia="Consolas" w:hAnsi="Consolas" w:cs="Consolas"/>
-          <w:color w:val="A31515"/>
-          <w:sz w:val="19"/>
-          <w:szCs w:val="19"/>
-        </w:rPr>
-        <w:t>Single Choice)</w:t>
-      </w:r>
-    </w:p>
-    <w:p>
-      <w:pPr>
-        <w:rPr>
-          <w:rFonts w:ascii="Microsoft Sans Serif" w:eastAsia="Microsoft Sans Serif" w:hAnsi="Microsoft Sans Serif" w:cs="Microsoft Sans Serif"/>
-          <w:sz w:val="24"/>
-        </w:rPr>
-      </w:pPr>
-      <w:r>
-        <w:rPr>
-          <w:rFonts w:ascii="Microsoft Sans Serif" w:eastAsia="Microsoft Sans Serif" w:hAnsi="Microsoft Sans Serif" w:cs="Microsoft Sans Serif"/>
-          <w:sz w:val="24"/>
-        </w:rPr>
-        <w:t>In this simulation, you have access to ASDM only. Review the various ASA configurations using ASDMthen</w:t>
-      </w:r>
-      <w:r>
-        <w:rPr>
-          <w:rFonts w:ascii="Microsoft Sans Serif" w:eastAsia="Microsoft Sans Serif" w:hAnsi="Microsoft Sans Serif" w:cs="Microsoft Sans Serif"/>
-          <w:sz w:val="24"/>
-        </w:rPr>
-        <w:t xml:space="preserve"> answer the five multiple choice questions about the ASA SSLVPN configurations.</w:t>
+        <w:t>(Single Choice)</w:t>
+      </w:r>
+    </w:p>
+    <w:p>
+      <w:pPr>
+        <w:rPr>
+          <w:rFonts w:ascii="Microsoft Sans Serif" w:eastAsia="Microsoft Sans Serif" w:hAnsi="Microsoft Sans Serif" w:cs="Microsoft Sans Serif"/>
+          <w:sz w:val="24"/>
+        </w:rPr>
+      </w:pPr>
+      <w:r>
+        <w:rPr>
+          <w:rFonts w:ascii="Microsoft Sans Serif" w:eastAsia="Microsoft Sans Serif" w:hAnsi="Microsoft Sans Serif" w:cs="Microsoft Sans Serif"/>
+          <w:sz w:val="24"/>
+        </w:rPr>
+        <w:t>In this simulation, you have access to ASDM only. Review the various ASA configurations using ASDMthen answer the five multiple choice questions about the ASA SSLVPN configurations.</w:t>
       </w:r>
     </w:p>
     <w:p>
@@ -656,14 +569,7 @@
           <w:rFonts w:ascii="Microsoft Sans Serif" w:eastAsia="Microsoft Sans Serif" w:hAnsi="Microsoft Sans Serif" w:cs="Microsoft Sans Serif"/>
           <w:sz w:val="24"/>
         </w:rPr>
-        <w:t>Which user authentication method is used when use</w:t>
-      </w:r>
-      <w:r>
-        <w:rPr>
-          <w:rFonts w:ascii="Microsoft Sans Serif" w:eastAsia="Microsoft Sans Serif" w:hAnsi="Microsoft Sans Serif" w:cs="Microsoft Sans Serif"/>
-          <w:sz w:val="24"/>
-        </w:rPr>
-        <w:t>rs login to the Clientless SSLVPN portal usinghttps:</w:t>
+        <w:t>Which user authentication method is used when users login to the Clientless SSLVPN portal usinghttps:</w:t>
       </w:r>
       <w:r>
         <w:rPr>
@@ -705,6 +611,7 @@
       <w:r>
         <w:rPr>
           <w:rFonts w:ascii="Microsoft Sans Serif" w:eastAsia="Microsoft Sans Serif" w:hAnsi="Microsoft Sans Serif" w:cs="Microsoft Sans Serif"/>
+          <w:noProof/>
           <w:sz w:val="24"/>
         </w:rPr>
         <w:lastRenderedPageBreak/>
@@ -726,10 +633,10 @@
                     </pic:cNvPicPr>
                   </pic:nvPicPr>
                   <pic:blipFill>
-                    <a:blip r:embed="rId6">
+                    <a:blip r:embed="rId6" cstate="print">
                       <a:extLst>
                         <a:ext uri="{28A0092B-C50C-407E-A947-70E740481C1C}">
-                          <a14:useLocalDpi xmlns:a14="http://schemas.microsoft.com/office/drawing/2010/main" xmlns:wps="http://schemas.microsoft.com/office/word/2010/wordprocessingShape" xmlns:wpi="http://schemas.microsoft.com/office/word/2010/wordprocessingInk" xmlns:wpg="http://schemas.microsoft.com/office/word/2010/wordprocessingGroup" xmlns:w16se="http://schemas.microsoft.com/office/word/2015/wordml/symex" xmlns:w15="http://schemas.microsoft.com/office/word/2012/wordml" xmlns:w14="http://schemas.microsoft.com/office/word/2010/wordml" xmlns:w="http://schemas.openxmlformats.org/wordprocessingml/2006/main" xmlns:w10="urn:schemas-microsoft-com:office:word" xmlns:wp14="http://schemas.microsoft.com/office/word/2010/wordprocessingDrawing" xmlns:v="urn:schemas-microsoft-com:vml" xmlns:o="urn:schemas-microsoft-com:office:office" xmlns:mc="http://schemas.openxmlformats.org/markup-compatibility/2006" xmlns:cx="http://schemas.microsoft.com/office/drawing/2014/chartex" xmlns:wpc="http://schemas.microsoft.com/office/word/2010/wordprocessingCanvas" xmlns="" val="0"/>
+                          <a14:useLocalDpi xmlns="" xmlns:wpc="http://schemas.microsoft.com/office/word/2010/wordprocessingCanvas" xmlns:cx="http://schemas.microsoft.com/office/drawing/2014/chartex" xmlns:mc="http://schemas.openxmlformats.org/markup-compatibility/2006" xmlns:o="urn:schemas-microsoft-com:office:office" xmlns:v="urn:schemas-microsoft-com:vml" xmlns:wp14="http://schemas.microsoft.com/office/word/2010/wordprocessingDrawing" xmlns:w10="urn:schemas-microsoft-com:office:word" xmlns:w="http://schemas.openxmlformats.org/wordprocessingml/2006/main" xmlns:w14="http://schemas.microsoft.com/office/word/2010/wordml" xmlns:w15="http://schemas.microsoft.com/office/word/2012/wordml" xmlns:w16se="http://schemas.microsoft.com/office/word/2015/wordml/symex" xmlns:wpg="http://schemas.microsoft.com/office/word/2010/wordprocessingGroup" xmlns:wpi="http://schemas.microsoft.com/office/word/2010/wordprocessingInk" xmlns:wps="http://schemas.microsoft.com/office/word/2010/wordprocessingShape" xmlns:a14="http://schemas.microsoft.com/office/drawing/2010/main" val="0"/>
                         </a:ext>
                       </a:extLst>
                     </a:blip>
@@ -857,7 +764,6 @@
       </w:pPr>
     </w:p>
     <w:p>
-      <w:proofErr w:type="gramStart"/>
       <w:r>
         <w:t>Question</w:t>
       </w:r>
@@ -868,17 +774,7 @@
           <w:sz w:val="19"/>
           <w:szCs w:val="19"/>
         </w:rPr>
-        <w:t>(</w:t>
-      </w:r>
-      <w:proofErr w:type="gramEnd"/>
-      <w:r>
-        <w:rPr>
-          <w:rFonts w:ascii="Consolas" w:eastAsia="Consolas" w:hAnsi="Consolas" w:cs="Consolas"/>
-          <w:color w:val="A31515"/>
-          <w:sz w:val="19"/>
-          <w:szCs w:val="19"/>
-        </w:rPr>
-        <w:t>Single Choice)</w:t>
+        <w:t>(Single Choice)</w:t>
       </w:r>
     </w:p>
     <w:p>
@@ -911,6 +807,7 @@
       <w:r>
         <w:rPr>
           <w:rFonts w:ascii="Microsoft Sans Serif" w:eastAsia="Microsoft Sans Serif" w:hAnsi="Microsoft Sans Serif" w:cs="Microsoft Sans Serif"/>
+          <w:noProof/>
           <w:sz w:val="24"/>
         </w:rPr>
         <w:lastRenderedPageBreak/>
@@ -932,10 +829,10 @@
                     </pic:cNvPicPr>
                   </pic:nvPicPr>
                   <pic:blipFill>
-                    <a:blip r:embed="rId7">
+                    <a:blip r:embed="rId7" cstate="print">
                       <a:extLst>
                         <a:ext uri="{28A0092B-C50C-407E-A947-70E740481C1C}">
-                          <a14:useLocalDpi xmlns:a14="http://schemas.microsoft.com/office/drawing/2010/main" xmlns:wps="http://schemas.microsoft.com/office/word/2010/wordprocessingShape" xmlns:wpi="http://schemas.microsoft.com/office/word/2010/wordprocessingInk" xmlns:wpg="http://schemas.microsoft.com/office/word/2010/wordprocessingGroup" xmlns:w16se="http://schemas.microsoft.com/office/word/2015/wordml/symex" xmlns:w15="http://schemas.microsoft.com/office/word/2012/wordml" xmlns:w14="http://schemas.microsoft.com/office/word/2010/wordml" xmlns:w="http://schemas.openxmlformats.org/wordprocessingml/2006/main" xmlns:w10="urn:schemas-microsoft-com:office:word" xmlns:wp14="http://schemas.microsoft.com/office/word/2010/wordprocessingDrawing" xmlns:v="urn:schemas-microsoft-com:vml" xmlns:o="urn:schemas-microsoft-com:office:office" xmlns:mc="http://schemas.openxmlformats.org/markup-compatibility/2006" xmlns:cx="http://schemas.microsoft.com/office/drawing/2014/chartex" xmlns:wpc="http://schemas.microsoft.com/office/word/2010/wordprocessingCanvas" xmlns="" val="0"/>
+                          <a14:useLocalDpi xmlns="" xmlns:wpc="http://schemas.microsoft.com/office/word/2010/wordprocessingCanvas" xmlns:cx="http://schemas.microsoft.com/office/drawing/2014/chartex" xmlns:mc="http://schemas.openxmlformats.org/markup-compatibility/2006" xmlns:o="urn:schemas-microsoft-com:office:office" xmlns:v="urn:schemas-microsoft-com:vml" xmlns:wp14="http://schemas.microsoft.com/office/word/2010/wordprocessingDrawing" xmlns:w10="urn:schemas-microsoft-com:office:word" xmlns:w="http://schemas.openxmlformats.org/wordprocessingml/2006/main" xmlns:w14="http://schemas.microsoft.com/office/word/2010/wordml" xmlns:w15="http://schemas.microsoft.com/office/word/2012/wordml" xmlns:w16se="http://schemas.microsoft.com/office/word/2015/wordml/symex" xmlns:wpg="http://schemas.microsoft.com/office/word/2010/wordprocessingGroup" xmlns:wpi="http://schemas.microsoft.com/office/word/2010/wordprocessingInk" xmlns:wps="http://schemas.microsoft.com/office/word/2010/wordprocessingShape" xmlns:a14="http://schemas.microsoft.com/office/drawing/2010/main" val="0"/>
                         </a:ext>
                       </a:extLst>
                     </a:blip>
@@ -991,10 +888,7 @@
     </w:p>
     <w:p>
       <w:r>
-        <w:t>An</w:t>
-      </w:r>
-      <w:r>
-        <w:t>swer: C</w:t>
+        <w:t>Answer: C</w:t>
       </w:r>
     </w:p>
     <w:p>
@@ -1008,16 +902,8 @@
       </w:r>
     </w:p>
     <w:p>
-      <w:proofErr w:type="gramStart"/>
-      <w:r>
-        <w:t>when</w:t>
-      </w:r>
-      <w:proofErr w:type="gramEnd"/>
-      <w:r>
-        <w:t xml:space="preserve"> an unknown printer took a galley of type and scrambled it to make a type specim</w:t>
-      </w:r>
-      <w:r>
-        <w:t>en book.</w:t>
+      <w:r>
+        <w:t>when an unknown printer took a galley of type and scrambled it to make a type specimen book.</w:t>
       </w:r>
     </w:p>
     <w:p/>
@@ -1028,7 +914,6 @@
           <w:sz w:val="24"/>
         </w:rPr>
       </w:pPr>
-      <w:proofErr w:type="gramStart"/>
       <w:r>
         <w:t>Question</w:t>
       </w:r>
@@ -1039,133 +924,92 @@
           <w:sz w:val="19"/>
           <w:szCs w:val="19"/>
         </w:rPr>
-        <w:t>(</w:t>
-      </w:r>
-      <w:proofErr w:type="gramEnd"/>
-      <w:r>
+        <w:t>(Multi Choice)</w:t>
+      </w:r>
+    </w:p>
+    <w:p>
+      <w:r>
+        <w:t xml:space="preserve">You are a system administrator for Microsoft Dynamics CRM Online. </w:t>
+      </w:r>
+    </w:p>
+    <w:p>
+      <w:r>
+        <w:t xml:space="preserve">You need to provision a user. </w:t>
+      </w:r>
+    </w:p>
+    <w:p>
+      <w:pPr>
         <w:rPr>
           <w:rFonts w:ascii="Consolas" w:eastAsia="Consolas" w:hAnsi="Consolas" w:cs="Consolas"/>
           <w:color w:val="A31515"/>
           <w:sz w:val="19"/>
           <w:szCs w:val="19"/>
         </w:rPr>
-        <w:t>Multi Choice)</w:t>
-      </w:r>
-    </w:p>
-    <w:p>
-      <w:r>
-        <w:t xml:space="preserve">You are a system administrator for Microsoft Dynamics CRM Online. </w:t>
-      </w:r>
-    </w:p>
-    <w:p>
-      <w:r>
-        <w:t xml:space="preserve">You need to provision a user. </w:t>
-      </w:r>
-    </w:p>
-    <w:p>
-      <w:pPr>
+      </w:pPr>
+      <w:r>
+        <w:t xml:space="preserve">Which two steps should you perform? Each correct answer presents part of the solution. </w:t>
+      </w:r>
+    </w:p>
+    <w:p>
+      <w:r>
+        <w:t xml:space="preserve">A. Add the user in the Microsoft Online Services Portal. </w:t>
+      </w:r>
+    </w:p>
+    <w:p>
+      <w:r>
+        <w:lastRenderedPageBreak/>
+        <w:t xml:space="preserve">B. Configure the user with Read access mode. </w:t>
+      </w:r>
+    </w:p>
+    <w:p>
+      <w:r>
+        <w:t xml:space="preserve">C. Enable the user record in Microsoft Dynamics CRM Online. </w:t>
+      </w:r>
+    </w:p>
+    <w:p>
+      <w:r>
+        <w:t xml:space="preserve">D. Assign a Microsoft Dynamics CRM Online license to the user. </w:t>
+      </w:r>
+    </w:p>
+    <w:p>
+      <w:r>
+        <w:t>Answer: A,D</w:t>
+      </w:r>
+    </w:p>
+    <w:p>
+      <w:r>
+        <w:t>Explanation: LoremIpsum is simply dummy text of the printing and typesetting industry.</w:t>
+      </w:r>
+    </w:p>
+    <w:p>
+      <w:r>
+        <w:t>LoremIpsum has been the industry's standard dummy text ever since the 1500s,</w:t>
+      </w:r>
+    </w:p>
+    <w:p>
+      <w:r>
+        <w:t>when an unknown printer took a galley of type and scrambled it to make a type specimen book.</w:t>
+      </w:r>
+    </w:p>
+    <w:p/>
+    <w:p>
+      <w:pPr>
+        <w:rPr>
+          <w:rFonts w:ascii="Microsoft Sans Serif" w:eastAsia="Microsoft Sans Serif" w:hAnsi="Microsoft Sans Serif" w:cs="Microsoft Sans Serif"/>
+          <w:sz w:val="24"/>
+        </w:rPr>
+      </w:pPr>
+      <w:r>
+        <w:t>Question</w:t>
+      </w:r>
+      <w:r>
         <w:rPr>
           <w:rFonts w:ascii="Consolas" w:eastAsia="Consolas" w:hAnsi="Consolas" w:cs="Consolas"/>
           <w:color w:val="A31515"/>
           <w:sz w:val="19"/>
           <w:szCs w:val="19"/>
         </w:rPr>
-      </w:pPr>
-      <w:r>
-        <w:t xml:space="preserve">Which two steps should you perform? Each correct answer presents part of the solution. </w:t>
-      </w:r>
-    </w:p>
-    <w:p>
-      <w:r>
-        <w:t xml:space="preserve">A. Add the user </w:t>
-      </w:r>
-      <w:r>
-        <w:t xml:space="preserve">in the Microsoft Online Services Portal. </w:t>
-      </w:r>
-    </w:p>
-    <w:p>
-      <w:r>
-        <w:lastRenderedPageBreak/>
-        <w:t xml:space="preserve">B. Configure the user with Read access mode. </w:t>
-      </w:r>
-    </w:p>
-    <w:p>
-      <w:r>
-        <w:t xml:space="preserve">C. Enable the user record in Microsoft Dynamics CRM Online. </w:t>
-      </w:r>
-    </w:p>
-    <w:p>
-      <w:r>
-        <w:t xml:space="preserve">D. Assign a Microsoft Dynamics CRM Online license to the user. </w:t>
-      </w:r>
-    </w:p>
-    <w:p>
-      <w:r>
-        <w:t>Answer: A,D</w:t>
-      </w:r>
-    </w:p>
-    <w:p>
-      <w:r>
-        <w:t>Explanation: LoremIpsum</w:t>
-      </w:r>
-      <w:r>
-        <w:t xml:space="preserve"> is simply dummy text of the printing and typesetting industry.</w:t>
-      </w:r>
-    </w:p>
-    <w:p>
-      <w:r>
-        <w:t>LoremIpsum has been the industry's standard dummy text ever since the 1500s,</w:t>
-      </w:r>
-    </w:p>
-    <w:p>
-      <w:proofErr w:type="gramStart"/>
-      <w:r>
-        <w:t>when</w:t>
-      </w:r>
-      <w:proofErr w:type="gramEnd"/>
-      <w:r>
-        <w:t xml:space="preserve"> an unknown printer took a galley of type and scrambled it to make a type specimen book.</w:t>
-      </w:r>
-    </w:p>
-    <w:p/>
-    <w:p>
-      <w:pPr>
-        <w:rPr>
-          <w:rFonts w:ascii="Microsoft Sans Serif" w:eastAsia="Microsoft Sans Serif" w:hAnsi="Microsoft Sans Serif" w:cs="Microsoft Sans Serif"/>
-          <w:sz w:val="24"/>
-        </w:rPr>
-      </w:pPr>
-      <w:proofErr w:type="gramStart"/>
-      <w:r>
-        <w:t>Question</w:t>
-      </w:r>
-      <w:r>
-        <w:rPr>
-          <w:rFonts w:ascii="Consolas" w:eastAsia="Consolas" w:hAnsi="Consolas" w:cs="Consolas"/>
-          <w:color w:val="A31515"/>
-          <w:sz w:val="19"/>
-          <w:szCs w:val="19"/>
-        </w:rPr>
-        <w:t>(</w:t>
-      </w:r>
-      <w:proofErr w:type="gramEnd"/>
-      <w:r>
-        <w:rPr>
-          <w:rFonts w:ascii="Consolas" w:eastAsia="Consolas" w:hAnsi="Consolas" w:cs="Consolas"/>
-          <w:color w:val="A31515"/>
-          <w:sz w:val="19"/>
-          <w:szCs w:val="19"/>
-        </w:rPr>
-        <w:t>Single Choice</w:t>
-      </w:r>
-      <w:r>
-        <w:rPr>
-          <w:rFonts w:ascii="Consolas" w:eastAsia="Consolas" w:hAnsi="Consolas" w:cs="Consolas"/>
-          <w:color w:val="A31515"/>
-          <w:sz w:val="19"/>
-          <w:szCs w:val="19"/>
-        </w:rPr>
-        <w:t>)</w:t>
+        <w:t>(Single Choice)</w:t>
       </w:r>
     </w:p>
     <w:p>
@@ -1234,7 +1078,7 @@
                     </pic:cNvPicPr>
                   </pic:nvPicPr>
                   <pic:blipFill>
-                    <a:blip r:embed="rId8"/>
+                    <a:blip r:embed="rId8" cstate="print"/>
                     <a:srcRect/>
                     <a:stretch>
                       <a:fillRect/>
@@ -1265,10 +1109,7 @@
     </w:p>
     <w:p>
       <w:r>
-        <w:t>A. Query the Mi</w:t>
-      </w:r>
-      <w:r>
-        <w:t xml:space="preserve">crosoft Dynamics CRM database and view the log table. </w:t>
+        <w:t xml:space="preserve">A. Query the Microsoft Dynamics CRM database and view the log table. </w:t>
       </w:r>
     </w:p>
     <w:p>
@@ -1278,10 +1119,7 @@
     </w:p>
     <w:p>
       <w:r>
-        <w:t>C. View the installation log files in the folder &lt;SysremDnVe&gt;:\Users\&lt;L/serno/ne&gt;\AppData\Roa</w:t>
-      </w:r>
-      <w:r>
-        <w:t xml:space="preserve">ming\Microsoft\MSCRM\Logs. </w:t>
+        <w:t xml:space="preserve">C. View the installation log files in the folder &lt;SysremDnVe&gt;:\Users\&lt;L/serno/ne&gt;\AppData\Roaming\Microsoft\MSCRM\Logs. </w:t>
       </w:r>
     </w:p>
     <w:p>
@@ -1302,25 +1140,16 @@
     </w:p>
     <w:p>
       <w:r>
-        <w:t>LoremIpsum has been the industry's standard dummy text ever sinc</w:t>
-      </w:r>
-      <w:r>
-        <w:t>e the 1500s,</w:t>
-      </w:r>
-    </w:p>
-    <w:p>
-      <w:proofErr w:type="gramStart"/>
-      <w:r>
-        <w:t>when</w:t>
-      </w:r>
-      <w:proofErr w:type="gramEnd"/>
-      <w:r>
-        <w:t xml:space="preserve"> an unknown printer took a galley of type and scrambled it to make a type specimen book.</w:t>
+        <w:t>LoremIpsum has been the industry's standard dummy text ever since the 1500s,</w:t>
+      </w:r>
+    </w:p>
+    <w:p>
+      <w:r>
+        <w:t>when an unknown printer took a galley of type and scrambled it to make a type specimen book.</w:t>
       </w:r>
     </w:p>
     <w:p/>
     <w:p>
-      <w:proofErr w:type="gramStart"/>
       <w:r>
         <w:t>Question</w:t>
       </w:r>
@@ -1331,17 +1160,7 @@
           <w:sz w:val="19"/>
           <w:szCs w:val="19"/>
         </w:rPr>
-        <w:t>(</w:t>
-      </w:r>
-      <w:proofErr w:type="gramEnd"/>
-      <w:r>
-        <w:rPr>
-          <w:rFonts w:ascii="Consolas" w:eastAsia="Consolas" w:hAnsi="Consolas" w:cs="Consolas"/>
-          <w:color w:val="A31515"/>
-          <w:sz w:val="19"/>
-          <w:szCs w:val="19"/>
-        </w:rPr>
-        <w:t>Hotspot)</w:t>
+        <w:t>(Hotspot)</w:t>
       </w:r>
     </w:p>
     <w:p>
@@ -1372,7 +1191,7 @@
                     </pic:cNvPicPr>
                   </pic:nvPicPr>
                   <pic:blipFill>
-                    <a:blip r:embed="rId9"/>
+                    <a:blip r:embed="rId9" cstate="print"/>
                     <a:srcRect/>
                     <a:stretch>
                       <a:fillRect/>
@@ -1411,47 +1230,51 @@
         <w:rPr>
           <w:rFonts w:ascii="Microsoft Sans Serif" w:eastAsia="Microsoft Sans Serif" w:hAnsi="Microsoft Sans Serif" w:cs="Microsoft Sans Serif"/>
         </w:rPr>
-        <w:t>A.30</w:t>
-      </w:r>
-      <w:proofErr w:type="gramStart"/>
-      <w:r>
-        <w:rPr>
-          <w:rFonts w:ascii="Microsoft Sans Serif" w:eastAsia="Microsoft Sans Serif" w:hAnsi="Microsoft Sans Serif" w:cs="Microsoft Sans Serif"/>
-        </w:rPr>
-        <w:t>,85</w:t>
-      </w:r>
-      <w:proofErr w:type="gramEnd"/>
-      <w:r>
-        <w:rPr>
-          <w:rFonts w:ascii="Microsoft Sans Serif" w:eastAsia="Microsoft Sans Serif" w:hAnsi="Microsoft Sans Serif" w:cs="Microsoft Sans Serif"/>
-        </w:rPr>
-        <w:t xml:space="preserve"> 145,150 </w:t>
-      </w:r>
-    </w:p>
-    <w:p>
-      <w:pPr>
-        <w:rPr>
-          <w:rFonts w:ascii="Microsoft Sans Serif" w:eastAsia="Microsoft Sans Serif" w:hAnsi="Microsoft Sans Serif" w:cs="Microsoft Sans Serif"/>
-        </w:rPr>
-      </w:pPr>
-      <w:r>
-        <w:rPr>
-          <w:rFonts w:ascii="Microsoft Sans Serif" w:eastAsia="Microsoft Sans Serif" w:hAnsi="Microsoft Sans Serif" w:cs="Microsoft Sans Serif"/>
-        </w:rPr>
-        <w:t xml:space="preserve">B.188,85 142,150 </w:t>
-      </w:r>
-    </w:p>
-    <w:p>
-      <w:pPr>
-        <w:rPr>
-          <w:rFonts w:ascii="Microsoft Sans Serif" w:eastAsia="Microsoft Sans Serif" w:hAnsi="Microsoft Sans Serif" w:cs="Microsoft Sans Serif"/>
-        </w:rPr>
-      </w:pPr>
-      <w:r>
-        <w:rPr>
-          <w:rFonts w:ascii="Microsoft Sans Serif" w:eastAsia="Microsoft Sans Serif" w:hAnsi="Microsoft Sans Serif" w:cs="Microsoft Sans Serif"/>
-        </w:rPr>
-        <w:t xml:space="preserve">C.340,85 143,150 </w:t>
+        <w:t>A.</w:t>
+      </w:r>
+      <w:r>
+        <w:rPr>
+          <w:rFonts w:ascii="Microsoft Sans Serif" w:eastAsia="Microsoft Sans Serif" w:hAnsi="Microsoft Sans Serif" w:cs="Microsoft Sans Serif"/>
+        </w:rPr>
+        <w:t>33,83,174,236</w:t>
+      </w:r>
+    </w:p>
+    <w:p>
+      <w:pPr>
+        <w:rPr>
+          <w:rFonts w:ascii="Microsoft Sans Serif" w:eastAsia="Microsoft Sans Serif" w:hAnsi="Microsoft Sans Serif" w:cs="Microsoft Sans Serif"/>
+        </w:rPr>
+      </w:pPr>
+      <w:r>
+        <w:rPr>
+          <w:rFonts w:ascii="Microsoft Sans Serif" w:eastAsia="Microsoft Sans Serif" w:hAnsi="Microsoft Sans Serif" w:cs="Microsoft Sans Serif"/>
+        </w:rPr>
+        <w:t>B.</w:t>
+      </w:r>
+      <w:r>
+        <w:rPr>
+          <w:rFonts w:ascii="Microsoft Sans Serif" w:eastAsia="Microsoft Sans Serif" w:hAnsi="Microsoft Sans Serif" w:cs="Microsoft Sans Serif"/>
+        </w:rPr>
+        <w:t>186,85,325,232</w:t>
+      </w:r>
+    </w:p>
+    <w:p>
+      <w:pPr>
+        <w:rPr>
+          <w:rFonts w:ascii="Microsoft Sans Serif" w:eastAsia="Microsoft Sans Serif" w:hAnsi="Microsoft Sans Serif" w:cs="Microsoft Sans Serif"/>
+        </w:rPr>
+      </w:pPr>
+      <w:r>
+        <w:rPr>
+          <w:rFonts w:ascii="Microsoft Sans Serif" w:eastAsia="Microsoft Sans Serif" w:hAnsi="Microsoft Sans Serif" w:cs="Microsoft Sans Serif"/>
+        </w:rPr>
+        <w:t>C.</w:t>
+      </w:r>
+      <w:r>
+        <w:rPr>
+          <w:rFonts w:ascii="Microsoft Sans Serif" w:eastAsia="Microsoft Sans Serif" w:hAnsi="Microsoft Sans Serif" w:cs="Microsoft Sans Serif"/>
+        </w:rPr>
+        <w:t>341,85,479,232</w:t>
       </w:r>
     </w:p>
     <w:p>
@@ -1461,7 +1284,6 @@
     </w:p>
     <w:p/>
     <w:p>
-      <w:proofErr w:type="gramStart"/>
       <w:r>
         <w:t>Question</w:t>
       </w:r>
@@ -1472,17 +1294,7 @@
           <w:sz w:val="19"/>
           <w:szCs w:val="19"/>
         </w:rPr>
-        <w:t>(</w:t>
-      </w:r>
-      <w:proofErr w:type="gramEnd"/>
-      <w:r>
-        <w:rPr>
-          <w:rFonts w:ascii="Consolas" w:eastAsia="Consolas" w:hAnsi="Consolas" w:cs="Consolas"/>
-          <w:color w:val="A31515"/>
-          <w:sz w:val="19"/>
-          <w:szCs w:val="19"/>
-        </w:rPr>
-        <w:t>Hotspot)</w:t>
+        <w:t>(Hotspot)</w:t>
       </w:r>
     </w:p>
     <w:p>
@@ -1499,15 +1311,7 @@
           <w:sz w:val="18"/>
           <w:szCs w:val="18"/>
         </w:rPr>
-        <w:t>You have the following c</w:t>
-      </w:r>
-      <w:r>
-        <w:rPr>
-          <w:rFonts w:ascii="Arial" w:eastAsia="Arial" w:hAnsi="Arial" w:cs="Arial"/>
-          <w:sz w:val="18"/>
-          <w:szCs w:val="18"/>
-        </w:rPr>
-        <w:t>ode (line numbers are included for reference only):</w:t>
+        <w:t>You have the following code (line numbers are included for reference only):</w:t>
       </w:r>
     </w:p>
     <w:p>
@@ -1561,7 +1365,7 @@
                     </pic:cNvPicPr>
                   </pic:nvPicPr>
                   <pic:blipFill>
-                    <a:blip r:embed="rId10"/>
+                    <a:blip r:embed="rId10" cstate="print"/>
                     <a:srcRect/>
                     <a:stretch>
                       <a:fillRect/>
@@ -1600,47 +1404,69 @@
         <w:rPr>
           <w:rFonts w:ascii="Microsoft Sans Serif" w:eastAsia="Microsoft Sans Serif" w:hAnsi="Microsoft Sans Serif" w:cs="Microsoft Sans Serif"/>
         </w:rPr>
-        <w:t>A.53</w:t>
-      </w:r>
-      <w:proofErr w:type="gramStart"/>
-      <w:r>
-        <w:rPr>
-          <w:rFonts w:ascii="Microsoft Sans Serif" w:eastAsia="Microsoft Sans Serif" w:hAnsi="Microsoft Sans Serif" w:cs="Microsoft Sans Serif"/>
-        </w:rPr>
-        <w:t>,42</w:t>
-      </w:r>
-      <w:proofErr w:type="gramEnd"/>
-      <w:r>
-        <w:rPr>
-          <w:rFonts w:ascii="Microsoft Sans Serif" w:eastAsia="Microsoft Sans Serif" w:hAnsi="Microsoft Sans Serif" w:cs="Microsoft Sans Serif"/>
-        </w:rPr>
-        <w:t xml:space="preserve"> 140,15</w:t>
-      </w:r>
-    </w:p>
-    <w:p>
-      <w:pPr>
-        <w:rPr>
-          <w:rFonts w:ascii="Microsoft Sans Serif" w:eastAsia="Microsoft Sans Serif" w:hAnsi="Microsoft Sans Serif" w:cs="Microsoft Sans Serif"/>
-        </w:rPr>
-      </w:pPr>
-      <w:r>
-        <w:rPr>
-          <w:rFonts w:ascii="Microsoft Sans Serif" w:eastAsia="Microsoft Sans Serif" w:hAnsi="Microsoft Sans Serif" w:cs="Microsoft Sans Serif"/>
-        </w:rPr>
-        <w:t>B.53,57 140,15</w:t>
-      </w:r>
-    </w:p>
-    <w:p>
-      <w:pPr>
-        <w:rPr>
-          <w:rFonts w:ascii="Microsoft Sans Serif" w:eastAsia="Microsoft Sans Serif" w:hAnsi="Microsoft Sans Serif" w:cs="Microsoft Sans Serif"/>
-        </w:rPr>
-      </w:pPr>
-      <w:r>
-        <w:rPr>
-          <w:rFonts w:ascii="Microsoft Sans Serif" w:eastAsia="Microsoft Sans Serif" w:hAnsi="Microsoft Sans Serif" w:cs="Microsoft Sans Serif"/>
-        </w:rPr>
-        <w:t>C.53,72 264,15</w:t>
+        <w:t>A.</w:t>
+      </w:r>
+      <w:r>
+        <w:rPr>
+          <w:rFonts w:ascii="Microsoft Sans Serif" w:eastAsia="Microsoft Sans Serif" w:hAnsi="Microsoft Sans Serif" w:cs="Microsoft Sans Serif"/>
+        </w:rPr>
+        <w:t>50,74,403,</w:t>
+      </w:r>
+      <w:r>
+        <w:rPr>
+          <w:rFonts w:ascii="Microsoft Sans Serif" w:eastAsia="Microsoft Sans Serif" w:hAnsi="Microsoft Sans Serif" w:cs="Microsoft Sans Serif"/>
+        </w:rPr>
+        <w:t>89</w:t>
+      </w:r>
+    </w:p>
+    <w:p>
+      <w:pPr>
+        <w:rPr>
+          <w:rFonts w:ascii="Microsoft Sans Serif" w:eastAsia="Microsoft Sans Serif" w:hAnsi="Microsoft Sans Serif" w:cs="Microsoft Sans Serif"/>
+        </w:rPr>
+      </w:pPr>
+      <w:r>
+        <w:rPr>
+          <w:rFonts w:ascii="Microsoft Sans Serif" w:eastAsia="Microsoft Sans Serif" w:hAnsi="Microsoft Sans Serif" w:cs="Microsoft Sans Serif"/>
+        </w:rPr>
+        <w:t>B.</w:t>
+      </w:r>
+      <w:r>
+        <w:rPr>
+          <w:rFonts w:ascii="Microsoft Sans Serif" w:eastAsia="Microsoft Sans Serif" w:hAnsi="Microsoft Sans Serif" w:cs="Microsoft Sans Serif"/>
+        </w:rPr>
+        <w:t>50,56,404,</w:t>
+      </w:r>
+      <w:r>
+        <w:rPr>
+          <w:rFonts w:ascii="Microsoft Sans Serif" w:eastAsia="Microsoft Sans Serif" w:hAnsi="Microsoft Sans Serif" w:cs="Microsoft Sans Serif"/>
+        </w:rPr>
+        <w:t>73</w:t>
+      </w:r>
+    </w:p>
+    <w:p>
+      <w:pPr>
+        <w:rPr>
+          <w:rFonts w:ascii="Microsoft Sans Serif" w:eastAsia="Microsoft Sans Serif" w:hAnsi="Microsoft Sans Serif" w:cs="Microsoft Sans Serif"/>
+        </w:rPr>
+      </w:pPr>
+      <w:r>
+        <w:rPr>
+          <w:rFonts w:ascii="Microsoft Sans Serif" w:eastAsia="Microsoft Sans Serif" w:hAnsi="Microsoft Sans Serif" w:cs="Microsoft Sans Serif"/>
+        </w:rPr>
+        <w:t>C.</w:t>
+      </w:r>
+      <w:r>
+        <w:rPr>
+          <w:rFonts w:ascii="Microsoft Sans Serif" w:eastAsia="Microsoft Sans Serif" w:hAnsi="Microsoft Sans Serif" w:cs="Microsoft Sans Serif"/>
+        </w:rPr>
+        <w:t>51,41,401,</w:t>
+      </w:r>
+      <w:r>
+        <w:rPr>
+          <w:rFonts w:ascii="Microsoft Sans Serif" w:eastAsia="Microsoft Sans Serif" w:hAnsi="Microsoft Sans Serif" w:cs="Microsoft Sans Serif"/>
+        </w:rPr>
+        <w:t>56</w:t>
       </w:r>
     </w:p>
     <w:p>

</xml_diff>